<commit_message>
Corrección de la primera version 02-10-2020
</commit_message>
<xml_diff>
--- a/cv_CarlosPichun.docx
+++ b/cv_CarlosPichun.docx
@@ -1,6 +1,6 @@
 
 <file path=word/document.xml><?xml version="1.0" encoding="utf-8"?>
-<w:document xmlns:wpc="http://schemas.microsoft.com/office/word/2010/wordprocessingCanvas" xmlns:cx="http://schemas.microsoft.com/office/drawing/2014/chartex" xmlns:cx1="http://schemas.microsoft.com/office/drawing/2015/9/8/chartex" xmlns:cx2="http://schemas.microsoft.com/office/drawing/2015/10/21/chartex" xmlns:cx3="http://schemas.microsoft.com/office/drawing/2016/5/9/chartex" xmlns:cx4="http://schemas.microsoft.com/office/drawing/2016/5/10/chartex" xmlns:cx5="http://schemas.microsoft.com/office/drawing/2016/5/11/chartex" xmlns:cx6="http://schemas.microsoft.com/office/drawing/2016/5/12/chartex" xmlns:cx7="http://schemas.microsoft.com/office/drawing/2016/5/13/chartex" xmlns:cx8="http://schemas.microsoft.com/office/drawing/2016/5/14/chartex" xmlns:mc="http://schemas.openxmlformats.org/markup-compatibility/2006" xmlns:aink="http://schemas.microsoft.com/office/drawing/2016/ink" xmlns:am3d="http://schemas.microsoft.com/office/drawing/2017/model3d" xmlns:o="urn:schemas-microsoft-com:office:office" xmlns:r="http://schemas.openxmlformats.org/officeDocument/2006/relationships" xmlns:m="http://schemas.openxmlformats.org/officeDocument/2006/math" xmlns:v="urn:schemas-microsoft-com:vml" xmlns:wp14="http://schemas.microsoft.com/office/word/2010/wordprocessingDrawing" xmlns:wp="http://schemas.openxmlformats.org/drawingml/2006/wordprocessingDrawing" xmlns:w10="urn:schemas-microsoft-com:office:word" xmlns:w="http://schemas.openxmlformats.org/wordprocessingml/2006/main" xmlns:w14="http://schemas.microsoft.com/office/word/2010/wordml" xmlns:w15="http://schemas.microsoft.com/office/word/2012/wordml" xmlns:w16cex="http://schemas.microsoft.com/office/word/2018/wordml/cex" xmlns:w16cid="http://schemas.microsoft.com/office/word/2016/wordml/cid" xmlns:w16="http://schemas.microsoft.com/office/word/2018/wordml" xmlns:w16se="http://schemas.microsoft.com/office/word/2015/wordml/symex" xmlns:wpg="http://schemas.microsoft.com/office/word/2010/wordprocessingGroup" xmlns:wpi="http://schemas.microsoft.com/office/word/2010/wordprocessingInk" xmlns:wne="http://schemas.microsoft.com/office/word/2006/wordml" xmlns:wps="http://schemas.microsoft.com/office/word/2010/wordprocessingShape" mc:Ignorable="w14 w15 w16se w16cid w16 w16cex wp14">
+<w:document xmlns:wpc="http://schemas.microsoft.com/office/word/2010/wordprocessingCanvas" xmlns:cx="http://schemas.microsoft.com/office/drawing/2014/chartex" xmlns:cx1="http://schemas.microsoft.com/office/drawing/2015/9/8/chartex" xmlns:cx2="http://schemas.microsoft.com/office/drawing/2015/10/21/chartex" xmlns:cx3="http://schemas.microsoft.com/office/drawing/2016/5/9/chartex" xmlns:cx4="http://schemas.microsoft.com/office/drawing/2016/5/10/chartex" xmlns:cx5="http://schemas.microsoft.com/office/drawing/2016/5/11/chartex" xmlns:cx6="http://schemas.microsoft.com/office/drawing/2016/5/12/chartex" xmlns:cx7="http://schemas.microsoft.com/office/drawing/2016/5/13/chartex" xmlns:cx8="http://schemas.microsoft.com/office/drawing/2016/5/14/chartex" xmlns:mc="http://schemas.openxmlformats.org/markup-compatibility/2006" xmlns:aink="http://schemas.microsoft.com/office/drawing/2016/ink" xmlns:am3d="http://schemas.microsoft.com/office/drawing/2017/model3d" xmlns:o="urn:schemas-microsoft-com:office:office" xmlns:r="http://schemas.openxmlformats.org/officeDocument/2006/relationships" xmlns:m="http://schemas.openxmlformats.org/officeDocument/2006/math" xmlns:v="urn:schemas-microsoft-com:vml" xmlns:wp14="http://schemas.microsoft.com/office/word/2010/wordprocessingDrawing" xmlns:wp="http://schemas.openxmlformats.org/drawingml/2006/wordprocessingDrawing" xmlns:w10="urn:schemas-microsoft-com:office:word" xmlns:w="http://schemas.openxmlformats.org/wordprocessingml/2006/main" xmlns:w14="http://schemas.microsoft.com/office/word/2010/wordml" xmlns:w15="http://schemas.microsoft.com/office/word/2012/wordml" xmlns:w16cid="http://schemas.microsoft.com/office/word/2016/wordml/cid" xmlns:w16se="http://schemas.microsoft.com/office/word/2015/wordml/symex" xmlns:wpg="http://schemas.microsoft.com/office/word/2010/wordprocessingGroup" xmlns:wpi="http://schemas.microsoft.com/office/word/2010/wordprocessingInk" xmlns:wne="http://schemas.microsoft.com/office/word/2006/wordml" xmlns:wps="http://schemas.microsoft.com/office/word/2010/wordprocessingShape" mc:Ignorable="w14 w15 w16se w16cid wp14">
   <w:body>
     <w:p>
       <w:pPr>
@@ -251,16 +251,14 @@
         </w:rPr>
         <w:t xml:space="preserve">tecnologías de la </w:t>
       </w:r>
-      <w:proofErr w:type="gramStart"/>
-      <w:r>
-        <w:rPr>
-          <w:rFonts w:ascii="Times New Roman" w:hAnsi="Times New Roman" w:cs="Times New Roman"/>
-          <w:sz w:val="20"/>
-          <w:szCs w:val="20"/>
-        </w:rPr>
-        <w:t>información(</w:t>
-      </w:r>
-      <w:proofErr w:type="gramEnd"/>
+      <w:r>
+        <w:rPr>
+          <w:rFonts w:ascii="Times New Roman" w:hAnsi="Times New Roman" w:cs="Times New Roman"/>
+          <w:sz w:val="20"/>
+          <w:szCs w:val="20"/>
+        </w:rPr>
+        <w:t>información (</w:t>
+      </w:r>
       <w:r>
         <w:rPr>
           <w:rFonts w:ascii="Times New Roman" w:hAnsi="Times New Roman" w:cs="Times New Roman"/>
@@ -614,7 +612,6 @@
         </w:rPr>
         <w:t xml:space="preserve">Realice labores de analista de datos, </w:t>
       </w:r>
-      <w:proofErr w:type="spellStart"/>
       <w:r>
         <w:rPr>
           <w:rFonts w:ascii="Times New Roman" w:hAnsi="Times New Roman" w:cs="Times New Roman"/>
@@ -623,7 +620,7 @@
           <w:szCs w:val="20"/>
           <w:shd w:val="clear" w:color="auto" w:fill="F2F6F7"/>
         </w:rPr>
-        <w:t>re</w:t>
+        <w:t xml:space="preserve">validaba la </w:t>
       </w:r>
       <w:r>
         <w:rPr>
@@ -633,9 +630,8 @@
           <w:szCs w:val="20"/>
           <w:shd w:val="clear" w:color="auto" w:fill="F2F6F7"/>
         </w:rPr>
-        <w:t>cepcionaba</w:t>
-      </w:r>
-      <w:proofErr w:type="spellEnd"/>
+        <w:t xml:space="preserve">información enviada por GPS (GPS Chile) gestionaba aquellos datos llegados </w:t>
+      </w:r>
       <w:r>
         <w:rPr>
           <w:rFonts w:ascii="Times New Roman" w:hAnsi="Times New Roman" w:cs="Times New Roman"/>
@@ -644,7 +640,7 @@
           <w:szCs w:val="20"/>
           <w:shd w:val="clear" w:color="auto" w:fill="F2F6F7"/>
         </w:rPr>
-        <w:t xml:space="preserve"> información enviada por GPS (GPS Chile) yo gestionaba aquellos datos llegados por formato CSV y comparando la información que llegaban a nuestros servidores realizando consultas de SQL. </w:t>
+        <w:t>en</w:t>
       </w:r>
       <w:r>
         <w:rPr>
@@ -654,6 +650,56 @@
           <w:szCs w:val="20"/>
           <w:shd w:val="clear" w:color="auto" w:fill="F2F6F7"/>
         </w:rPr>
+        <w:t xml:space="preserve"> formato CSV y compara</w:t>
+      </w:r>
+      <w:r>
+        <w:rPr>
+          <w:rFonts w:ascii="Times New Roman" w:hAnsi="Times New Roman" w:cs="Times New Roman"/>
+          <w:color w:val="000000" w:themeColor="text1"/>
+          <w:sz w:val="20"/>
+          <w:szCs w:val="20"/>
+          <w:shd w:val="clear" w:color="auto" w:fill="F2F6F7"/>
+        </w:rPr>
+        <w:t>ba</w:t>
+      </w:r>
+      <w:r>
+        <w:rPr>
+          <w:rFonts w:ascii="Times New Roman" w:hAnsi="Times New Roman" w:cs="Times New Roman"/>
+          <w:color w:val="000000" w:themeColor="text1"/>
+          <w:sz w:val="20"/>
+          <w:szCs w:val="20"/>
+          <w:shd w:val="clear" w:color="auto" w:fill="F2F6F7"/>
+        </w:rPr>
+        <w:t xml:space="preserve"> la información </w:t>
+      </w:r>
+      <w:r>
+        <w:rPr>
+          <w:rFonts w:ascii="Times New Roman" w:hAnsi="Times New Roman" w:cs="Times New Roman"/>
+          <w:color w:val="000000" w:themeColor="text1"/>
+          <w:sz w:val="20"/>
+          <w:szCs w:val="20"/>
+          <w:shd w:val="clear" w:color="auto" w:fill="F2F6F7"/>
+        </w:rPr>
+        <w:t>llegada</w:t>
+      </w:r>
+      <w:r>
+        <w:rPr>
+          <w:rFonts w:ascii="Times New Roman" w:hAnsi="Times New Roman" w:cs="Times New Roman"/>
+          <w:color w:val="000000" w:themeColor="text1"/>
+          <w:sz w:val="20"/>
+          <w:szCs w:val="20"/>
+          <w:shd w:val="clear" w:color="auto" w:fill="F2F6F7"/>
+        </w:rPr>
+        <w:t xml:space="preserve"> a nuestros servidores realizando consultas de SQL. </w:t>
+      </w:r>
+      <w:r>
+        <w:rPr>
+          <w:rFonts w:ascii="Times New Roman" w:hAnsi="Times New Roman" w:cs="Times New Roman"/>
+          <w:color w:val="000000" w:themeColor="text1"/>
+          <w:sz w:val="20"/>
+          <w:szCs w:val="20"/>
+          <w:shd w:val="clear" w:color="auto" w:fill="F2F6F7"/>
+        </w:rPr>
         <w:t>Además,</w:t>
       </w:r>
       <w:r>
@@ -746,13 +792,7 @@
         </w:rPr>
         <w:t>.</w:t>
       </w:r>
-    </w:p>
-    <w:p>
-      <w:pPr>
-        <w:autoSpaceDE w:val="0"/>
-        <w:autoSpaceDN w:val="0"/>
-        <w:adjustRightInd w:val="0"/>
-        <w:spacing w:after="0" w:line="240" w:lineRule="auto"/>
+      <w:r>
         <w:rPr>
           <w:rFonts w:ascii="Times New Roman" w:hAnsi="Times New Roman" w:cs="Times New Roman"/>
           <w:color w:val="000000" w:themeColor="text1"/>
@@ -760,7 +800,8 @@
           <w:szCs w:val="20"/>
           <w:shd w:val="clear" w:color="auto" w:fill="F2F6F7"/>
         </w:rPr>
-      </w:pPr>
+        <w:t xml:space="preserve"> </w:t>
+      </w:r>
       <w:r>
         <w:rPr>
           <w:rFonts w:ascii="Times New Roman" w:hAnsi="Times New Roman" w:cs="Times New Roman"/>
@@ -3375,8 +3416,28 @@
           <w:sz w:val="20"/>
           <w:szCs w:val="20"/>
         </w:rPr>
-        <w:t>Mantención de equipos e impresoras</w:t>
-      </w:r>
+        <w:t>Manejo de Git</w:t>
+      </w:r>
+      <w:bookmarkStart w:id="0" w:name="_GoBack"/>
+      <w:bookmarkEnd w:id="0"/>
+      <w:r>
+        <w:rPr>
+          <w:rFonts w:ascii="Times New Roman" w:hAnsi="Times New Roman" w:cs="Times New Roman"/>
+          <w:sz w:val="20"/>
+          <w:szCs w:val="20"/>
+        </w:rPr>
+        <w:t xml:space="preserve"> y </w:t>
+      </w:r>
+      <w:proofErr w:type="spellStart"/>
+      <w:r>
+        <w:rPr>
+          <w:rFonts w:ascii="Times New Roman" w:hAnsi="Times New Roman" w:cs="Times New Roman"/>
+          <w:sz w:val="20"/>
+          <w:szCs w:val="20"/>
+        </w:rPr>
+        <w:t>Github</w:t>
+      </w:r>
+      <w:proofErr w:type="spellEnd"/>
     </w:p>
     <w:p>
       <w:pPr>
@@ -3401,7 +3462,7 @@
           <w:sz w:val="20"/>
           <w:szCs w:val="20"/>
         </w:rPr>
-        <w:t>Conocimientos de redes</w:t>
+        <w:t>Mantención de equipos e impresoras</w:t>
       </w:r>
     </w:p>
     <w:p>
@@ -3427,6 +3488,32 @@
           <w:sz w:val="20"/>
           <w:szCs w:val="20"/>
         </w:rPr>
+        <w:t>Conocimientos de redes</w:t>
+      </w:r>
+    </w:p>
+    <w:p>
+      <w:pPr>
+        <w:pStyle w:val="Prrafodelista"/>
+        <w:numPr>
+          <w:ilvl w:val="0"/>
+          <w:numId w:val="6"/>
+        </w:numPr>
+        <w:autoSpaceDE w:val="0"/>
+        <w:autoSpaceDN w:val="0"/>
+        <w:adjustRightInd w:val="0"/>
+        <w:spacing w:after="0" w:line="240" w:lineRule="auto"/>
+        <w:rPr>
+          <w:rFonts w:ascii="Times New Roman" w:hAnsi="Times New Roman" w:cs="Times New Roman"/>
+          <w:sz w:val="20"/>
+          <w:szCs w:val="20"/>
+        </w:rPr>
+      </w:pPr>
+      <w:r>
+        <w:rPr>
+          <w:rFonts w:ascii="Times New Roman" w:hAnsi="Times New Roman" w:cs="Times New Roman"/>
+          <w:sz w:val="20"/>
+          <w:szCs w:val="20"/>
+        </w:rPr>
         <w:t>Manejo de aplicaciones GPS</w:t>
       </w:r>
     </w:p>
@@ -3696,14 +3783,16 @@
           <w:color w:val="000000"/>
           <w:sz w:val="20"/>
           <w:szCs w:val="20"/>
-        </w:rPr>
-      </w:pPr>
-      <w:r>
-        <w:rPr>
-          <w:rFonts w:ascii="Times New Roman" w:hAnsi="Times New Roman" w:cs="Times New Roman"/>
-          <w:color w:val="000000"/>
-          <w:sz w:val="20"/>
-          <w:szCs w:val="20"/>
+          <w:lang w:val="en-US"/>
+        </w:rPr>
+      </w:pPr>
+      <w:r>
+        <w:rPr>
+          <w:rFonts w:ascii="Times New Roman" w:hAnsi="Times New Roman" w:cs="Times New Roman"/>
+          <w:color w:val="000000"/>
+          <w:sz w:val="20"/>
+          <w:szCs w:val="20"/>
+          <w:lang w:val="en-US"/>
         </w:rPr>
         <w:t>Renato Guajardo</w:t>
       </w:r>
@@ -3936,7 +4025,7 @@
 </file>
 
 <file path=word/numbering.xml><?xml version="1.0" encoding="utf-8"?>
-<w:numbering xmlns:wpc="http://schemas.microsoft.com/office/word/2010/wordprocessingCanvas" xmlns:cx="http://schemas.microsoft.com/office/drawing/2014/chartex" xmlns:cx1="http://schemas.microsoft.com/office/drawing/2015/9/8/chartex" xmlns:cx2="http://schemas.microsoft.com/office/drawing/2015/10/21/chartex" xmlns:cx3="http://schemas.microsoft.com/office/drawing/2016/5/9/chartex" xmlns:cx4="http://schemas.microsoft.com/office/drawing/2016/5/10/chartex" xmlns:cx5="http://schemas.microsoft.com/office/drawing/2016/5/11/chartex" xmlns:cx6="http://schemas.microsoft.com/office/drawing/2016/5/12/chartex" xmlns:cx7="http://schemas.microsoft.com/office/drawing/2016/5/13/chartex" xmlns:cx8="http://schemas.microsoft.com/office/drawing/2016/5/14/chartex" xmlns:mc="http://schemas.openxmlformats.org/markup-compatibility/2006" xmlns:aink="http://schemas.microsoft.com/office/drawing/2016/ink" xmlns:am3d="http://schemas.microsoft.com/office/drawing/2017/model3d" xmlns:o="urn:schemas-microsoft-com:office:office" xmlns:r="http://schemas.openxmlformats.org/officeDocument/2006/relationships" xmlns:m="http://schemas.openxmlformats.org/officeDocument/2006/math" xmlns:v="urn:schemas-microsoft-com:vml" xmlns:wp14="http://schemas.microsoft.com/office/word/2010/wordprocessingDrawing" xmlns:wp="http://schemas.openxmlformats.org/drawingml/2006/wordprocessingDrawing" xmlns:w10="urn:schemas-microsoft-com:office:word" xmlns:w="http://schemas.openxmlformats.org/wordprocessingml/2006/main" xmlns:w14="http://schemas.microsoft.com/office/word/2010/wordml" xmlns:w15="http://schemas.microsoft.com/office/word/2012/wordml" xmlns:w16cex="http://schemas.microsoft.com/office/word/2018/wordml/cex" xmlns:w16cid="http://schemas.microsoft.com/office/word/2016/wordml/cid" xmlns:w16="http://schemas.microsoft.com/office/word/2018/wordml" xmlns:w16se="http://schemas.microsoft.com/office/word/2015/wordml/symex" xmlns:wpg="http://schemas.microsoft.com/office/word/2010/wordprocessingGroup" xmlns:wpi="http://schemas.microsoft.com/office/word/2010/wordprocessingInk" xmlns:wne="http://schemas.microsoft.com/office/word/2006/wordml" xmlns:wps="http://schemas.microsoft.com/office/word/2010/wordprocessingShape" mc:Ignorable="w14 w15 w16se w16cid w16 w16cex wp14">
+<w:numbering xmlns:wpc="http://schemas.microsoft.com/office/word/2010/wordprocessingCanvas" xmlns:cx="http://schemas.microsoft.com/office/drawing/2014/chartex" xmlns:cx1="http://schemas.microsoft.com/office/drawing/2015/9/8/chartex" xmlns:cx2="http://schemas.microsoft.com/office/drawing/2015/10/21/chartex" xmlns:cx3="http://schemas.microsoft.com/office/drawing/2016/5/9/chartex" xmlns:cx4="http://schemas.microsoft.com/office/drawing/2016/5/10/chartex" xmlns:cx5="http://schemas.microsoft.com/office/drawing/2016/5/11/chartex" xmlns:cx6="http://schemas.microsoft.com/office/drawing/2016/5/12/chartex" xmlns:cx7="http://schemas.microsoft.com/office/drawing/2016/5/13/chartex" xmlns:cx8="http://schemas.microsoft.com/office/drawing/2016/5/14/chartex" xmlns:mc="http://schemas.openxmlformats.org/markup-compatibility/2006" xmlns:aink="http://schemas.microsoft.com/office/drawing/2016/ink" xmlns:am3d="http://schemas.microsoft.com/office/drawing/2017/model3d" xmlns:o="urn:schemas-microsoft-com:office:office" xmlns:r="http://schemas.openxmlformats.org/officeDocument/2006/relationships" xmlns:m="http://schemas.openxmlformats.org/officeDocument/2006/math" xmlns:v="urn:schemas-microsoft-com:vml" xmlns:wp14="http://schemas.microsoft.com/office/word/2010/wordprocessingDrawing" xmlns:wp="http://schemas.openxmlformats.org/drawingml/2006/wordprocessingDrawing" xmlns:w10="urn:schemas-microsoft-com:office:word" xmlns:w="http://schemas.openxmlformats.org/wordprocessingml/2006/main" xmlns:w14="http://schemas.microsoft.com/office/word/2010/wordml" xmlns:w15="http://schemas.microsoft.com/office/word/2012/wordml" xmlns:w16cid="http://schemas.microsoft.com/office/word/2016/wordml/cid" xmlns:w16se="http://schemas.microsoft.com/office/word/2015/wordml/symex" xmlns:wpg="http://schemas.microsoft.com/office/word/2010/wordprocessingGroup" xmlns:wpi="http://schemas.microsoft.com/office/word/2010/wordprocessingInk" xmlns:wne="http://schemas.microsoft.com/office/word/2006/wordml" xmlns:wps="http://schemas.microsoft.com/office/word/2010/wordprocessingShape" mc:Ignorable="w14 w15 w16se w16cid wp14">
   <w:abstractNum w:abstractNumId="0" w15:restartNumberingAfterBreak="0">
     <w:nsid w:val="00000001"/>
     <w:multiLevelType w:val="hybridMultilevel"/>
@@ -4637,7 +4726,7 @@
 </file>
 
 <file path=word/styles.xml><?xml version="1.0" encoding="utf-8"?>
-<w:styles xmlns:mc="http://schemas.openxmlformats.org/markup-compatibility/2006" xmlns:r="http://schemas.openxmlformats.org/officeDocument/2006/relationships" xmlns:w="http://schemas.openxmlformats.org/wordprocessingml/2006/main" xmlns:w14="http://schemas.microsoft.com/office/word/2010/wordml" xmlns:w15="http://schemas.microsoft.com/office/word/2012/wordml" xmlns:w16cex="http://schemas.microsoft.com/office/word/2018/wordml/cex" xmlns:w16cid="http://schemas.microsoft.com/office/word/2016/wordml/cid" xmlns:w16="http://schemas.microsoft.com/office/word/2018/wordml" xmlns:w16se="http://schemas.microsoft.com/office/word/2015/wordml/symex" mc:Ignorable="w14 w15 w16se w16cid w16 w16cex">
+<w:styles xmlns:mc="http://schemas.openxmlformats.org/markup-compatibility/2006" xmlns:r="http://schemas.openxmlformats.org/officeDocument/2006/relationships" xmlns:w="http://schemas.openxmlformats.org/wordprocessingml/2006/main" xmlns:w14="http://schemas.microsoft.com/office/word/2010/wordml" xmlns:w15="http://schemas.microsoft.com/office/word/2012/wordml" xmlns:w16cid="http://schemas.microsoft.com/office/word/2016/wordml/cid" xmlns:w16se="http://schemas.microsoft.com/office/word/2015/wordml/symex" mc:Ignorable="w14 w15 w16se w16cid">
   <w:docDefaults>
     <w:rPrDefault>
       <w:rPr>
@@ -5429,7 +5518,7 @@
 </file>
 
 <file path=customXml/itemProps1.xml><?xml version="1.0" encoding="utf-8"?>
-<ds:datastoreItem xmlns:ds="http://schemas.openxmlformats.org/officeDocument/2006/customXml" ds:itemID="{99E4FBCD-142C-4FC3-8B1A-77F9F314F3D9}">
+<ds:datastoreItem xmlns:ds="http://schemas.openxmlformats.org/officeDocument/2006/customXml" ds:itemID="{6F581543-27E1-4671-A93A-DA26040D5FFB}">
   <ds:schemaRefs>
     <ds:schemaRef ds:uri="http://schemas.openxmlformats.org/officeDocument/2006/bibliography"/>
   </ds:schemaRefs>

</xml_diff>

<commit_message>
Agregando gestion de control
</commit_message>
<xml_diff>
--- a/cv_CarlosPichun.docx
+++ b/cv_CarlosPichun.docx
@@ -1,6 +1,6 @@
 
 <file path=word/document.xml><?xml version="1.0" encoding="utf-8"?>
-<w:document xmlns:wpc="http://schemas.microsoft.com/office/word/2010/wordprocessingCanvas" xmlns:cx="http://schemas.microsoft.com/office/drawing/2014/chartex" xmlns:cx1="http://schemas.microsoft.com/office/drawing/2015/9/8/chartex" xmlns:cx2="http://schemas.microsoft.com/office/drawing/2015/10/21/chartex" xmlns:cx3="http://schemas.microsoft.com/office/drawing/2016/5/9/chartex" xmlns:cx4="http://schemas.microsoft.com/office/drawing/2016/5/10/chartex" xmlns:cx5="http://schemas.microsoft.com/office/drawing/2016/5/11/chartex" xmlns:cx6="http://schemas.microsoft.com/office/drawing/2016/5/12/chartex" xmlns:cx7="http://schemas.microsoft.com/office/drawing/2016/5/13/chartex" xmlns:cx8="http://schemas.microsoft.com/office/drawing/2016/5/14/chartex" xmlns:mc="http://schemas.openxmlformats.org/markup-compatibility/2006" xmlns:aink="http://schemas.microsoft.com/office/drawing/2016/ink" xmlns:am3d="http://schemas.microsoft.com/office/drawing/2017/model3d" xmlns:o="urn:schemas-microsoft-com:office:office" xmlns:r="http://schemas.openxmlformats.org/officeDocument/2006/relationships" xmlns:m="http://schemas.openxmlformats.org/officeDocument/2006/math" xmlns:v="urn:schemas-microsoft-com:vml" xmlns:wp14="http://schemas.microsoft.com/office/word/2010/wordprocessingDrawing" xmlns:wp="http://schemas.openxmlformats.org/drawingml/2006/wordprocessingDrawing" xmlns:w10="urn:schemas-microsoft-com:office:word" xmlns:w="http://schemas.openxmlformats.org/wordprocessingml/2006/main" xmlns:w14="http://schemas.microsoft.com/office/word/2010/wordml" xmlns:w15="http://schemas.microsoft.com/office/word/2012/wordml" xmlns:w16cid="http://schemas.microsoft.com/office/word/2016/wordml/cid" xmlns:w16se="http://schemas.microsoft.com/office/word/2015/wordml/symex" xmlns:wpg="http://schemas.microsoft.com/office/word/2010/wordprocessingGroup" xmlns:wpi="http://schemas.microsoft.com/office/word/2010/wordprocessingInk" xmlns:wne="http://schemas.microsoft.com/office/word/2006/wordml" xmlns:wps="http://schemas.microsoft.com/office/word/2010/wordprocessingShape" mc:Ignorable="w14 w15 w16se w16cid wp14">
+<w:document xmlns:wpc="http://schemas.microsoft.com/office/word/2010/wordprocessingCanvas" xmlns:cx="http://schemas.microsoft.com/office/drawing/2014/chartex" xmlns:cx1="http://schemas.microsoft.com/office/drawing/2015/9/8/chartex" xmlns:cx2="http://schemas.microsoft.com/office/drawing/2015/10/21/chartex" xmlns:cx3="http://schemas.microsoft.com/office/drawing/2016/5/9/chartex" xmlns:cx4="http://schemas.microsoft.com/office/drawing/2016/5/10/chartex" xmlns:cx5="http://schemas.microsoft.com/office/drawing/2016/5/11/chartex" xmlns:cx6="http://schemas.microsoft.com/office/drawing/2016/5/12/chartex" xmlns:cx7="http://schemas.microsoft.com/office/drawing/2016/5/13/chartex" xmlns:cx8="http://schemas.microsoft.com/office/drawing/2016/5/14/chartex" xmlns:mc="http://schemas.openxmlformats.org/markup-compatibility/2006" xmlns:aink="http://schemas.microsoft.com/office/drawing/2016/ink" xmlns:am3d="http://schemas.microsoft.com/office/drawing/2017/model3d" xmlns:o="urn:schemas-microsoft-com:office:office" xmlns:r="http://schemas.openxmlformats.org/officeDocument/2006/relationships" xmlns:m="http://schemas.openxmlformats.org/officeDocument/2006/math" xmlns:v="urn:schemas-microsoft-com:vml" xmlns:wp14="http://schemas.microsoft.com/office/word/2010/wordprocessingDrawing" xmlns:wp="http://schemas.openxmlformats.org/drawingml/2006/wordprocessingDrawing" xmlns:w10="urn:schemas-microsoft-com:office:word" xmlns:w="http://schemas.openxmlformats.org/wordprocessingml/2006/main" xmlns:w14="http://schemas.microsoft.com/office/word/2010/wordml" xmlns:w15="http://schemas.microsoft.com/office/word/2012/wordml" xmlns:w16cex="http://schemas.microsoft.com/office/word/2018/wordml/cex" xmlns:w16cid="http://schemas.microsoft.com/office/word/2016/wordml/cid" xmlns:w16="http://schemas.microsoft.com/office/word/2018/wordml" xmlns:w16se="http://schemas.microsoft.com/office/word/2015/wordml/symex" xmlns:wpg="http://schemas.microsoft.com/office/word/2010/wordprocessingGroup" xmlns:wpi="http://schemas.microsoft.com/office/word/2010/wordprocessingInk" xmlns:wne="http://schemas.microsoft.com/office/word/2006/wordml" xmlns:wps="http://schemas.microsoft.com/office/word/2010/wordprocessingShape" mc:Ignorable="w14 w15 w16se w16cid w16 w16cex wp14">
   <w:body>
     <w:p>
       <w:pPr>
@@ -3172,105 +3172,15 @@
           <w:sz w:val="20"/>
           <w:szCs w:val="20"/>
         </w:rPr>
-        <w:t xml:space="preserve"> manejo de datos (Pygal, </w:t>
-      </w:r>
-      <w:proofErr w:type="spellStart"/>
-      <w:r>
-        <w:rPr>
-          <w:rFonts w:ascii="Times New Roman" w:hAnsi="Times New Roman" w:cs="Times New Roman"/>
-          <w:sz w:val="20"/>
-          <w:szCs w:val="20"/>
-        </w:rPr>
-        <w:t>Matplotlib</w:t>
-      </w:r>
-      <w:proofErr w:type="spellEnd"/>
-      <w:r>
-        <w:rPr>
-          <w:rFonts w:ascii="Times New Roman" w:hAnsi="Times New Roman" w:cs="Times New Roman"/>
-          <w:sz w:val="20"/>
-          <w:szCs w:val="20"/>
-        </w:rPr>
-        <w:t xml:space="preserve">, </w:t>
-      </w:r>
-      <w:proofErr w:type="spellStart"/>
-      <w:r>
-        <w:rPr>
-          <w:rFonts w:ascii="Times New Roman" w:hAnsi="Times New Roman" w:cs="Times New Roman"/>
-          <w:sz w:val="20"/>
-          <w:szCs w:val="20"/>
-        </w:rPr>
-        <w:t>numpy</w:t>
-      </w:r>
-      <w:proofErr w:type="spellEnd"/>
-      <w:r>
-        <w:rPr>
-          <w:rFonts w:ascii="Times New Roman" w:hAnsi="Times New Roman" w:cs="Times New Roman"/>
-          <w:sz w:val="20"/>
-          <w:szCs w:val="20"/>
-        </w:rPr>
-        <w:t xml:space="preserve">, </w:t>
-      </w:r>
-      <w:proofErr w:type="spellStart"/>
-      <w:r>
-        <w:rPr>
-          <w:rFonts w:ascii="Times New Roman" w:hAnsi="Times New Roman" w:cs="Times New Roman"/>
-          <w:sz w:val="20"/>
-          <w:szCs w:val="20"/>
-        </w:rPr>
-        <w:t>pyplot</w:t>
-      </w:r>
-      <w:proofErr w:type="spellEnd"/>
-      <w:r>
-        <w:rPr>
-          <w:rFonts w:ascii="Times New Roman" w:hAnsi="Times New Roman" w:cs="Times New Roman"/>
-          <w:sz w:val="20"/>
-          <w:szCs w:val="20"/>
-        </w:rPr>
-        <w:t xml:space="preserve">, manejo de </w:t>
-      </w:r>
-      <w:proofErr w:type="spellStart"/>
-      <w:r>
-        <w:rPr>
-          <w:rFonts w:ascii="Times New Roman" w:hAnsi="Times New Roman" w:cs="Times New Roman"/>
-          <w:sz w:val="20"/>
-          <w:szCs w:val="20"/>
-        </w:rPr>
-        <w:t>csv</w:t>
-      </w:r>
-      <w:proofErr w:type="spellEnd"/>
-      <w:r>
-        <w:rPr>
-          <w:rFonts w:ascii="Times New Roman" w:hAnsi="Times New Roman" w:cs="Times New Roman"/>
-          <w:sz w:val="20"/>
-          <w:szCs w:val="20"/>
-        </w:rPr>
-        <w:t xml:space="preserve"> y </w:t>
-      </w:r>
-      <w:proofErr w:type="spellStart"/>
-      <w:r>
-        <w:rPr>
-          <w:rFonts w:ascii="Times New Roman" w:hAnsi="Times New Roman" w:cs="Times New Roman"/>
-          <w:sz w:val="20"/>
-          <w:szCs w:val="20"/>
-        </w:rPr>
-        <w:t>j</w:t>
-      </w:r>
-      <w:r>
-        <w:rPr>
-          <w:rFonts w:ascii="Times New Roman" w:hAnsi="Times New Roman" w:cs="Times New Roman"/>
-          <w:sz w:val="20"/>
-          <w:szCs w:val="20"/>
-        </w:rPr>
-        <w:t>son</w:t>
-      </w:r>
-      <w:proofErr w:type="spellEnd"/>
-      <w:r>
-        <w:rPr>
-          <w:rFonts w:ascii="Times New Roman" w:hAnsi="Times New Roman" w:cs="Times New Roman"/>
-          <w:sz w:val="20"/>
-          <w:szCs w:val="20"/>
-        </w:rPr>
-        <w:t>)</w:t>
+        <w:t xml:space="preserve"> manejo de datos (Pygal, Matplotlib, numpy, pyplot, manejo de csv y j</w:t>
+      </w:r>
+      <w:r>
+        <w:rPr>
+          <w:rFonts w:ascii="Times New Roman" w:hAnsi="Times New Roman" w:cs="Times New Roman"/>
+          <w:sz w:val="20"/>
+          <w:szCs w:val="20"/>
+        </w:rPr>
+        <w:t>son)</w:t>
       </w:r>
     </w:p>
     <w:p>
@@ -3416,28 +3326,34 @@
           <w:sz w:val="20"/>
           <w:szCs w:val="20"/>
         </w:rPr>
-        <w:t>Manejo de Git</w:t>
-      </w:r>
-      <w:bookmarkStart w:id="0" w:name="_GoBack"/>
-      <w:bookmarkEnd w:id="0"/>
-      <w:r>
-        <w:rPr>
-          <w:rFonts w:ascii="Times New Roman" w:hAnsi="Times New Roman" w:cs="Times New Roman"/>
-          <w:sz w:val="20"/>
-          <w:szCs w:val="20"/>
-        </w:rPr>
-        <w:t xml:space="preserve"> y </w:t>
-      </w:r>
-      <w:proofErr w:type="spellStart"/>
-      <w:r>
-        <w:rPr>
-          <w:rFonts w:ascii="Times New Roman" w:hAnsi="Times New Roman" w:cs="Times New Roman"/>
-          <w:sz w:val="20"/>
-          <w:szCs w:val="20"/>
-        </w:rPr>
-        <w:t>Github</w:t>
-      </w:r>
-      <w:proofErr w:type="spellEnd"/>
+        <w:t>Gestión de control.</w:t>
+      </w:r>
+    </w:p>
+    <w:p>
+      <w:pPr>
+        <w:pStyle w:val="Prrafodelista"/>
+        <w:numPr>
+          <w:ilvl w:val="0"/>
+          <w:numId w:val="6"/>
+        </w:numPr>
+        <w:autoSpaceDE w:val="0"/>
+        <w:autoSpaceDN w:val="0"/>
+        <w:adjustRightInd w:val="0"/>
+        <w:spacing w:after="0" w:line="240" w:lineRule="auto"/>
+        <w:rPr>
+          <w:rFonts w:ascii="Times New Roman" w:hAnsi="Times New Roman" w:cs="Times New Roman"/>
+          <w:sz w:val="20"/>
+          <w:szCs w:val="20"/>
+        </w:rPr>
+      </w:pPr>
+      <w:r>
+        <w:rPr>
+          <w:rFonts w:ascii="Times New Roman" w:hAnsi="Times New Roman" w:cs="Times New Roman"/>
+          <w:sz w:val="20"/>
+          <w:szCs w:val="20"/>
+        </w:rPr>
+        <w:t>Manejo de Git y Github</w:t>
+      </w:r>
     </w:p>
     <w:p>
       <w:pPr>
@@ -4025,7 +3941,7 @@
 </file>
 
 <file path=word/numbering.xml><?xml version="1.0" encoding="utf-8"?>
-<w:numbering xmlns:wpc="http://schemas.microsoft.com/office/word/2010/wordprocessingCanvas" xmlns:cx="http://schemas.microsoft.com/office/drawing/2014/chartex" xmlns:cx1="http://schemas.microsoft.com/office/drawing/2015/9/8/chartex" xmlns:cx2="http://schemas.microsoft.com/office/drawing/2015/10/21/chartex" xmlns:cx3="http://schemas.microsoft.com/office/drawing/2016/5/9/chartex" xmlns:cx4="http://schemas.microsoft.com/office/drawing/2016/5/10/chartex" xmlns:cx5="http://schemas.microsoft.com/office/drawing/2016/5/11/chartex" xmlns:cx6="http://schemas.microsoft.com/office/drawing/2016/5/12/chartex" xmlns:cx7="http://schemas.microsoft.com/office/drawing/2016/5/13/chartex" xmlns:cx8="http://schemas.microsoft.com/office/drawing/2016/5/14/chartex" xmlns:mc="http://schemas.openxmlformats.org/markup-compatibility/2006" xmlns:aink="http://schemas.microsoft.com/office/drawing/2016/ink" xmlns:am3d="http://schemas.microsoft.com/office/drawing/2017/model3d" xmlns:o="urn:schemas-microsoft-com:office:office" xmlns:r="http://schemas.openxmlformats.org/officeDocument/2006/relationships" xmlns:m="http://schemas.openxmlformats.org/officeDocument/2006/math" xmlns:v="urn:schemas-microsoft-com:vml" xmlns:wp14="http://schemas.microsoft.com/office/word/2010/wordprocessingDrawing" xmlns:wp="http://schemas.openxmlformats.org/drawingml/2006/wordprocessingDrawing" xmlns:w10="urn:schemas-microsoft-com:office:word" xmlns:w="http://schemas.openxmlformats.org/wordprocessingml/2006/main" xmlns:w14="http://schemas.microsoft.com/office/word/2010/wordml" xmlns:w15="http://schemas.microsoft.com/office/word/2012/wordml" xmlns:w16cid="http://schemas.microsoft.com/office/word/2016/wordml/cid" xmlns:w16se="http://schemas.microsoft.com/office/word/2015/wordml/symex" xmlns:wpg="http://schemas.microsoft.com/office/word/2010/wordprocessingGroup" xmlns:wpi="http://schemas.microsoft.com/office/word/2010/wordprocessingInk" xmlns:wne="http://schemas.microsoft.com/office/word/2006/wordml" xmlns:wps="http://schemas.microsoft.com/office/word/2010/wordprocessingShape" mc:Ignorable="w14 w15 w16se w16cid wp14">
+<w:numbering xmlns:wpc="http://schemas.microsoft.com/office/word/2010/wordprocessingCanvas" xmlns:cx="http://schemas.microsoft.com/office/drawing/2014/chartex" xmlns:cx1="http://schemas.microsoft.com/office/drawing/2015/9/8/chartex" xmlns:cx2="http://schemas.microsoft.com/office/drawing/2015/10/21/chartex" xmlns:cx3="http://schemas.microsoft.com/office/drawing/2016/5/9/chartex" xmlns:cx4="http://schemas.microsoft.com/office/drawing/2016/5/10/chartex" xmlns:cx5="http://schemas.microsoft.com/office/drawing/2016/5/11/chartex" xmlns:cx6="http://schemas.microsoft.com/office/drawing/2016/5/12/chartex" xmlns:cx7="http://schemas.microsoft.com/office/drawing/2016/5/13/chartex" xmlns:cx8="http://schemas.microsoft.com/office/drawing/2016/5/14/chartex" xmlns:mc="http://schemas.openxmlformats.org/markup-compatibility/2006" xmlns:aink="http://schemas.microsoft.com/office/drawing/2016/ink" xmlns:am3d="http://schemas.microsoft.com/office/drawing/2017/model3d" xmlns:o="urn:schemas-microsoft-com:office:office" xmlns:r="http://schemas.openxmlformats.org/officeDocument/2006/relationships" xmlns:m="http://schemas.openxmlformats.org/officeDocument/2006/math" xmlns:v="urn:schemas-microsoft-com:vml" xmlns:wp14="http://schemas.microsoft.com/office/word/2010/wordprocessingDrawing" xmlns:wp="http://schemas.openxmlformats.org/drawingml/2006/wordprocessingDrawing" xmlns:w10="urn:schemas-microsoft-com:office:word" xmlns:w="http://schemas.openxmlformats.org/wordprocessingml/2006/main" xmlns:w14="http://schemas.microsoft.com/office/word/2010/wordml" xmlns:w15="http://schemas.microsoft.com/office/word/2012/wordml" xmlns:w16cex="http://schemas.microsoft.com/office/word/2018/wordml/cex" xmlns:w16cid="http://schemas.microsoft.com/office/word/2016/wordml/cid" xmlns:w16="http://schemas.microsoft.com/office/word/2018/wordml" xmlns:w16se="http://schemas.microsoft.com/office/word/2015/wordml/symex" xmlns:wpg="http://schemas.microsoft.com/office/word/2010/wordprocessingGroup" xmlns:wpi="http://schemas.microsoft.com/office/word/2010/wordprocessingInk" xmlns:wne="http://schemas.microsoft.com/office/word/2006/wordml" xmlns:wps="http://schemas.microsoft.com/office/word/2010/wordprocessingShape" mc:Ignorable="w14 w15 w16se w16cid w16 w16cex wp14">
   <w:abstractNum w:abstractNumId="0" w15:restartNumberingAfterBreak="0">
     <w:nsid w:val="00000001"/>
     <w:multiLevelType w:val="hybridMultilevel"/>
@@ -4726,7 +4642,7 @@
 </file>
 
 <file path=word/styles.xml><?xml version="1.0" encoding="utf-8"?>
-<w:styles xmlns:mc="http://schemas.openxmlformats.org/markup-compatibility/2006" xmlns:r="http://schemas.openxmlformats.org/officeDocument/2006/relationships" xmlns:w="http://schemas.openxmlformats.org/wordprocessingml/2006/main" xmlns:w14="http://schemas.microsoft.com/office/word/2010/wordml" xmlns:w15="http://schemas.microsoft.com/office/word/2012/wordml" xmlns:w16cid="http://schemas.microsoft.com/office/word/2016/wordml/cid" xmlns:w16se="http://schemas.microsoft.com/office/word/2015/wordml/symex" mc:Ignorable="w14 w15 w16se w16cid">
+<w:styles xmlns:mc="http://schemas.openxmlformats.org/markup-compatibility/2006" xmlns:r="http://schemas.openxmlformats.org/officeDocument/2006/relationships" xmlns:w="http://schemas.openxmlformats.org/wordprocessingml/2006/main" xmlns:w14="http://schemas.microsoft.com/office/word/2010/wordml" xmlns:w15="http://schemas.microsoft.com/office/word/2012/wordml" xmlns:w16cex="http://schemas.microsoft.com/office/word/2018/wordml/cex" xmlns:w16cid="http://schemas.microsoft.com/office/word/2016/wordml/cid" xmlns:w16="http://schemas.microsoft.com/office/word/2018/wordml" xmlns:w16se="http://schemas.microsoft.com/office/word/2015/wordml/symex" mc:Ignorable="w14 w15 w16se w16cid w16 w16cex">
   <w:docDefaults>
     <w:rPrDefault>
       <w:rPr>

</xml_diff>